<commit_message>
updated text alignment in text files. add notes to the doc
</commit_message>
<xml_diff>
--- a/lab/Lab 1/Lab 1.docx
+++ b/lab/Lab 1/Lab 1.docx
@@ -1,6 +1,6 @@
 
 <file path=word/document.xml><?xml version="1.0" encoding="utf-8"?>
-<w:document xmlns:wpc="http://schemas.microsoft.com/office/word/2010/wordprocessingCanvas" xmlns:cx="http://schemas.microsoft.com/office/drawing/2014/chartex" xmlns:cx1="http://schemas.microsoft.com/office/drawing/2015/9/8/chartex" xmlns:cx2="http://schemas.microsoft.com/office/drawing/2015/10/21/chartex" xmlns:cx3="http://schemas.microsoft.com/office/drawing/2016/5/9/chartex" xmlns:cx4="http://schemas.microsoft.com/office/drawing/2016/5/10/chartex" xmlns:cx5="http://schemas.microsoft.com/office/drawing/2016/5/11/chartex" xmlns:cx6="http://schemas.microsoft.com/office/drawing/2016/5/12/chartex" xmlns:cx7="http://schemas.microsoft.com/office/drawing/2016/5/13/chartex" xmlns:cx8="http://schemas.microsoft.com/office/drawing/2016/5/14/chartex" xmlns:mc="http://schemas.openxmlformats.org/markup-compatibility/2006" xmlns:aink="http://schemas.microsoft.com/office/drawing/2016/ink" xmlns:am3d="http://schemas.microsoft.com/office/drawing/2017/model3d" xmlns:o="urn:schemas-microsoft-com:office:office" xmlns:r="http://schemas.openxmlformats.org/officeDocument/2006/relationships" xmlns:m="http://schemas.openxmlformats.org/officeDocument/2006/math" xmlns:v="urn:schemas-microsoft-com:vml" xmlns:wp14="http://schemas.microsoft.com/office/word/2010/wordprocessingDrawing" xmlns:wp="http://schemas.openxmlformats.org/drawingml/2006/wordprocessingDrawing" xmlns:w10="urn:schemas-microsoft-com:office:word" xmlns:w="http://schemas.openxmlformats.org/wordprocessingml/2006/main" xmlns:w14="http://schemas.microsoft.com/office/word/2010/wordml" xmlns:w15="http://schemas.microsoft.com/office/word/2012/wordml" xmlns:w16cex="http://schemas.microsoft.com/office/word/2018/wordml/cex" xmlns:w16cid="http://schemas.microsoft.com/office/word/2016/wordml/cid" xmlns:w16="http://schemas.microsoft.com/office/word/2018/wordml" xmlns:w16se="http://schemas.microsoft.com/office/word/2015/wordml/symex" xmlns:wpg="http://schemas.microsoft.com/office/word/2010/wordprocessingGroup" xmlns:wpi="http://schemas.microsoft.com/office/word/2010/wordprocessingInk" xmlns:wne="http://schemas.microsoft.com/office/word/2006/wordml" xmlns:wps="http://schemas.microsoft.com/office/word/2010/wordprocessingShape" mc:Ignorable="w14 w15 w16se w16cid w16 w16cex wp14">
+<w:document xmlns:wpc="http://schemas.microsoft.com/office/word/2010/wordprocessingCanvas" xmlns:cx="http://schemas.microsoft.com/office/drawing/2014/chartex" xmlns:cx1="http://schemas.microsoft.com/office/drawing/2015/9/8/chartex" xmlns:cx2="http://schemas.microsoft.com/office/drawing/2015/10/21/chartex" xmlns:cx3="http://schemas.microsoft.com/office/drawing/2016/5/9/chartex" xmlns:cx4="http://schemas.microsoft.com/office/drawing/2016/5/10/chartex" xmlns:cx5="http://schemas.microsoft.com/office/drawing/2016/5/11/chartex" xmlns:cx6="http://schemas.microsoft.com/office/drawing/2016/5/12/chartex" xmlns:cx7="http://schemas.microsoft.com/office/drawing/2016/5/13/chartex" xmlns:cx8="http://schemas.microsoft.com/office/drawing/2016/5/14/chartex" xmlns:mc="http://schemas.openxmlformats.org/markup-compatibility/2006" xmlns:aink="http://schemas.microsoft.com/office/drawing/2016/ink" xmlns:am3d="http://schemas.microsoft.com/office/drawing/2017/model3d" xmlns:o="urn:schemas-microsoft-com:office:office" xmlns:oel="http://schemas.microsoft.com/office/2019/extlst" xmlns:r="http://schemas.openxmlformats.org/officeDocument/2006/relationships" xmlns:m="http://schemas.openxmlformats.org/officeDocument/2006/math" xmlns:v="urn:schemas-microsoft-com:vml" xmlns:wp14="http://schemas.microsoft.com/office/word/2010/wordprocessingDrawing" xmlns:wp="http://schemas.openxmlformats.org/drawingml/2006/wordprocessingDrawing" xmlns:w10="urn:schemas-microsoft-com:office:word" xmlns:w="http://schemas.openxmlformats.org/wordprocessingml/2006/main" xmlns:w14="http://schemas.microsoft.com/office/word/2010/wordml" xmlns:w15="http://schemas.microsoft.com/office/word/2012/wordml" xmlns:w16cex="http://schemas.microsoft.com/office/word/2018/wordml/cex" xmlns:w16cid="http://schemas.microsoft.com/office/word/2016/wordml/cid" xmlns:w16="http://schemas.microsoft.com/office/word/2018/wordml" xmlns:w16sdtdh="http://schemas.microsoft.com/office/word/2020/wordml/sdtdatahash" xmlns:w16se="http://schemas.microsoft.com/office/word/2015/wordml/symex" xmlns:wpg="http://schemas.microsoft.com/office/word/2010/wordprocessingGroup" xmlns:wpi="http://schemas.microsoft.com/office/word/2010/wordprocessingInk" xmlns:wne="http://schemas.microsoft.com/office/word/2006/wordml" xmlns:wps="http://schemas.microsoft.com/office/word/2010/wordprocessingShape" mc:Ignorable="w14 w15 w16se w16cid w16 w16cex w16sdtdh wp14">
   <w:body>
     <w:p>
       <w:pPr>
@@ -110,7 +110,7 @@
       <w:pPr>
         <w:pStyle w:val="Default"/>
         <w:pBdr>
-          <w:bottom w:val="single" w:color="auto" w:sz="12" w:space="1"/>
+          <w:bottom w:val="single" w:sz="12" w:space="1" w:color="auto"/>
         </w:pBdr>
         <w:jc w:val="center"/>
         <w:rPr>
@@ -152,7 +152,7 @@
       <w:pPr>
         <w:pStyle w:val="Default"/>
         <w:pBdr>
-          <w:bottom w:val="single" w:color="FF000000" w:sz="12" w:space="1"/>
+          <w:bottom w:val="single" w:sz="12" w:space="1" w:color="auto"/>
         </w:pBdr>
         <w:jc w:val="center"/>
         <w:rPr>
@@ -198,7 +198,37 @@
           <w:sz w:val="24"/>
           <w:szCs w:val="24"/>
         </w:rPr>
-        <w:t xml:space="preserve">Assume you are a programmer in a company for developing applications.  Most of your client needs online shopping systems. Such systems have several components. One of them is the shopping cart. When a user is shopping, she/he can add items to the shopping cart.  The user also can remove and view items. At this point, assume the items have id, price, and quantity. Note that, the details of items depend on the application type. These details are stored in files. </w:t>
+        <w:t xml:space="preserve">Assume you are a programmer in a company for developing applications.  Most of your client needs online shopping systems. Such systems have several components. One of them is the shopping cart. </w:t>
+      </w:r>
+      <w:r>
+        <w:rPr>
+          <w:sz w:val="24"/>
+          <w:szCs w:val="24"/>
+          <w:highlight w:val="yellow"/>
+        </w:rPr>
+        <w:t>When a user is shopping, she/he can add items to the shopping cart.  The user also can remove and view items</w:t>
+      </w:r>
+      <w:r>
+        <w:rPr>
+          <w:sz w:val="24"/>
+          <w:szCs w:val="24"/>
+        </w:rPr>
+        <w:t xml:space="preserve">. At this point, </w:t>
+      </w:r>
+      <w:r>
+        <w:rPr>
+          <w:sz w:val="24"/>
+          <w:szCs w:val="24"/>
+          <w:highlight w:val="yellow"/>
+        </w:rPr>
+        <w:t>assume the items have id, price, and quantity.</w:t>
+      </w:r>
+      <w:r>
+        <w:rPr>
+          <w:sz w:val="24"/>
+          <w:szCs w:val="24"/>
+        </w:rPr>
+        <w:t xml:space="preserve"> Note that, the details of items depend on the application type. These details are stored in files. </w:t>
       </w:r>
     </w:p>
     <w:p>
@@ -244,7 +274,74 @@
           <w:sz w:val="24"/>
           <w:szCs w:val="24"/>
         </w:rPr>
-        <w:t xml:space="preserve">The online furniture shop system should enable the user to view the products in the store, add a product to the shopping cart, remove a product item from the shopping cart, and view the products in the shopping cart. </w:t>
+        <w:t xml:space="preserve">The </w:t>
+      </w:r>
+      <w:r>
+        <w:rPr>
+          <w:sz w:val="24"/>
+          <w:szCs w:val="24"/>
+          <w:highlight w:val="yellow"/>
+        </w:rPr>
+        <w:t>online furniture shop system</w:t>
+      </w:r>
+      <w:r>
+        <w:rPr>
+          <w:sz w:val="24"/>
+          <w:szCs w:val="24"/>
+        </w:rPr>
+        <w:t xml:space="preserve"> should </w:t>
+      </w:r>
+      <w:r>
+        <w:rPr>
+          <w:sz w:val="24"/>
+          <w:szCs w:val="24"/>
+        </w:rPr>
+        <w:t xml:space="preserve">enable the user to </w:t>
+      </w:r>
+      <w:r>
+        <w:rPr>
+          <w:sz w:val="24"/>
+          <w:szCs w:val="24"/>
+          <w:highlight w:val="yellow"/>
+        </w:rPr>
+        <w:t>view</w:t>
+      </w:r>
+      <w:r>
+        <w:rPr>
+          <w:sz w:val="24"/>
+          <w:szCs w:val="24"/>
+        </w:rPr>
+        <w:t xml:space="preserve"> the products in the store, </w:t>
+      </w:r>
+      <w:r>
+        <w:rPr>
+          <w:sz w:val="24"/>
+          <w:szCs w:val="24"/>
+          <w:highlight w:val="yellow"/>
+        </w:rPr>
+        <w:t xml:space="preserve">add </w:t>
+      </w:r>
+      <w:r>
+        <w:rPr>
+          <w:sz w:val="24"/>
+          <w:szCs w:val="24"/>
+        </w:rPr>
+        <w:t xml:space="preserve">a product to the shopping cart, remove a product item from the shopping cart, and </w:t>
+      </w:r>
+      <w:r>
+        <w:rPr>
+          <w:sz w:val="24"/>
+          <w:szCs w:val="24"/>
+          <w:highlight w:val="yellow"/>
+        </w:rPr>
+        <w:t>view the products in the shopping cart.</w:t>
+      </w:r>
+      <w:r>
+        <w:rPr>
+          <w:sz w:val="24"/>
+          <w:szCs w:val="24"/>
+        </w:rPr>
+        <w:t xml:space="preserve"> </w:t>
       </w:r>
     </w:p>
     <w:p>
@@ -259,13 +356,22 @@
           <w:sz w:val="24"/>
           <w:szCs w:val="24"/>
         </w:rPr>
-        <w:t xml:space="preserve">The online </w:t>
+        <w:t xml:space="preserve">The </w:t>
+      </w:r>
+      <w:r>
+        <w:rPr>
+          <w:sz w:val="24"/>
+          <w:szCs w:val="24"/>
+          <w:highlight w:val="yellow"/>
+        </w:rPr>
+        <w:t xml:space="preserve">online </w:t>
       </w:r>
       <w:proofErr w:type="gramStart"/>
       <w:r>
         <w:rPr>
           <w:sz w:val="24"/>
           <w:szCs w:val="24"/>
+          <w:highlight w:val="yellow"/>
         </w:rPr>
         <w:t>book store</w:t>
       </w:r>
@@ -274,8 +380,84 @@
         <w:rPr>
           <w:sz w:val="24"/>
           <w:szCs w:val="24"/>
-        </w:rPr>
-        <w:t xml:space="preserve"> system should enable the user to view the books in the store, search by book title, add a book to the shopping cart, remove a book from the shopping cart, and view the books in the shopping cart.</w:t>
+          <w:highlight w:val="yellow"/>
+        </w:rPr>
+        <w:t xml:space="preserve"> system</w:t>
+      </w:r>
+      <w:r>
+        <w:rPr>
+          <w:sz w:val="24"/>
+          <w:szCs w:val="24"/>
+        </w:rPr>
+        <w:t xml:space="preserve"> should enable the user to </w:t>
+      </w:r>
+      <w:r>
+        <w:rPr>
+          <w:sz w:val="24"/>
+          <w:szCs w:val="24"/>
+          <w:highlight w:val="yellow"/>
+        </w:rPr>
+        <w:t>view</w:t>
+      </w:r>
+      <w:r>
+        <w:rPr>
+          <w:sz w:val="24"/>
+          <w:szCs w:val="24"/>
+        </w:rPr>
+        <w:t xml:space="preserve"> the books in the store, </w:t>
+      </w:r>
+      <w:r>
+        <w:rPr>
+          <w:sz w:val="24"/>
+          <w:szCs w:val="24"/>
+          <w:highlight w:val="yellow"/>
+        </w:rPr>
+        <w:t>search</w:t>
+      </w:r>
+      <w:r>
+        <w:rPr>
+          <w:sz w:val="24"/>
+          <w:szCs w:val="24"/>
+        </w:rPr>
+        <w:t xml:space="preserve"> by book title, </w:t>
+      </w:r>
+      <w:r>
+        <w:rPr>
+          <w:sz w:val="24"/>
+          <w:szCs w:val="24"/>
+          <w:highlight w:val="yellow"/>
+        </w:rPr>
+        <w:t>add</w:t>
+      </w:r>
+      <w:r>
+        <w:rPr>
+          <w:sz w:val="24"/>
+          <w:szCs w:val="24"/>
+        </w:rPr>
+        <w:t xml:space="preserve"> a book to the shopping cart, </w:t>
+      </w:r>
+      <w:r>
+        <w:rPr>
+          <w:sz w:val="24"/>
+          <w:szCs w:val="24"/>
+          <w:highlight w:val="yellow"/>
+        </w:rPr>
+        <w:t>remove</w:t>
+      </w:r>
+      <w:r>
+        <w:rPr>
+          <w:sz w:val="24"/>
+          <w:szCs w:val="24"/>
+        </w:rPr>
+        <w:t xml:space="preserve"> a book from the shopping cart, and </w:t>
+      </w:r>
+      <w:r>
+        <w:rPr>
+          <w:sz w:val="24"/>
+          <w:szCs w:val="24"/>
+          <w:highlight w:val="yellow"/>
+        </w:rPr>
+        <w:t>view the books in the shopping cart.</w:t>
       </w:r>
     </w:p>
     <w:p>
@@ -376,7 +558,7 @@
       </w:r>
     </w:p>
     <w:sectPr>
-      <w:pgSz w:w="11906" w:h="16838" w:orient="portrait"/>
+      <w:pgSz w:w="11906" w:h="16838"/>
       <w:pgMar w:top="1440" w:right="1440" w:bottom="1440" w:left="1440" w:header="720" w:footer="720" w:gutter="0"/>
       <w:cols w:space="720"/>
       <w:docGrid w:linePitch="360"/>
@@ -386,7 +568,7 @@
 </file>
 
 <file path=word/numbering.xml><?xml version="1.0" encoding="utf-8"?>
-<w:numbering xmlns:wpc="http://schemas.microsoft.com/office/word/2010/wordprocessingCanvas" xmlns:cx="http://schemas.microsoft.com/office/drawing/2014/chartex" xmlns:cx1="http://schemas.microsoft.com/office/drawing/2015/9/8/chartex" xmlns:cx2="http://schemas.microsoft.com/office/drawing/2015/10/21/chartex" xmlns:cx3="http://schemas.microsoft.com/office/drawing/2016/5/9/chartex" xmlns:cx4="http://schemas.microsoft.com/office/drawing/2016/5/10/chartex" xmlns:cx5="http://schemas.microsoft.com/office/drawing/2016/5/11/chartex" xmlns:cx6="http://schemas.microsoft.com/office/drawing/2016/5/12/chartex" xmlns:cx7="http://schemas.microsoft.com/office/drawing/2016/5/13/chartex" xmlns:cx8="http://schemas.microsoft.com/office/drawing/2016/5/14/chartex" xmlns:mc="http://schemas.openxmlformats.org/markup-compatibility/2006" xmlns:aink="http://schemas.microsoft.com/office/drawing/2016/ink" xmlns:am3d="http://schemas.microsoft.com/office/drawing/2017/model3d" xmlns:o="urn:schemas-microsoft-com:office:office" xmlns:r="http://schemas.openxmlformats.org/officeDocument/2006/relationships" xmlns:m="http://schemas.openxmlformats.org/officeDocument/2006/math" xmlns:v="urn:schemas-microsoft-com:vml" xmlns:wp14="http://schemas.microsoft.com/office/word/2010/wordprocessingDrawing" xmlns:wp="http://schemas.openxmlformats.org/drawingml/2006/wordprocessingDrawing" xmlns:w10="urn:schemas-microsoft-com:office:word" xmlns:w="http://schemas.openxmlformats.org/wordprocessingml/2006/main" xmlns:w14="http://schemas.microsoft.com/office/word/2010/wordml" xmlns:w15="http://schemas.microsoft.com/office/word/2012/wordml" xmlns:w16cex="http://schemas.microsoft.com/office/word/2018/wordml/cex" xmlns:w16cid="http://schemas.microsoft.com/office/word/2016/wordml/cid" xmlns:w16="http://schemas.microsoft.com/office/word/2018/wordml" xmlns:w16se="http://schemas.microsoft.com/office/word/2015/wordml/symex" xmlns:wpg="http://schemas.microsoft.com/office/word/2010/wordprocessingGroup" xmlns:wpi="http://schemas.microsoft.com/office/word/2010/wordprocessingInk" xmlns:wne="http://schemas.microsoft.com/office/word/2006/wordml" xmlns:wps="http://schemas.microsoft.com/office/word/2010/wordprocessingShape" mc:Ignorable="w14 w15 w16se w16cid w16 w16cex wp14">
+<w:numbering xmlns:wpc="http://schemas.microsoft.com/office/word/2010/wordprocessingCanvas" xmlns:cx="http://schemas.microsoft.com/office/drawing/2014/chartex" xmlns:cx1="http://schemas.microsoft.com/office/drawing/2015/9/8/chartex" xmlns:cx2="http://schemas.microsoft.com/office/drawing/2015/10/21/chartex" xmlns:cx3="http://schemas.microsoft.com/office/drawing/2016/5/9/chartex" xmlns:cx4="http://schemas.microsoft.com/office/drawing/2016/5/10/chartex" xmlns:cx5="http://schemas.microsoft.com/office/drawing/2016/5/11/chartex" xmlns:cx6="http://schemas.microsoft.com/office/drawing/2016/5/12/chartex" xmlns:cx7="http://schemas.microsoft.com/office/drawing/2016/5/13/chartex" xmlns:cx8="http://schemas.microsoft.com/office/drawing/2016/5/14/chartex" xmlns:mc="http://schemas.openxmlformats.org/markup-compatibility/2006" xmlns:aink="http://schemas.microsoft.com/office/drawing/2016/ink" xmlns:am3d="http://schemas.microsoft.com/office/drawing/2017/model3d" xmlns:o="urn:schemas-microsoft-com:office:office" xmlns:oel="http://schemas.microsoft.com/office/2019/extlst" xmlns:r="http://schemas.openxmlformats.org/officeDocument/2006/relationships" xmlns:m="http://schemas.openxmlformats.org/officeDocument/2006/math" xmlns:v="urn:schemas-microsoft-com:vml" xmlns:wp14="http://schemas.microsoft.com/office/word/2010/wordprocessingDrawing" xmlns:wp="http://schemas.openxmlformats.org/drawingml/2006/wordprocessingDrawing" xmlns:w10="urn:schemas-microsoft-com:office:word" xmlns:w="http://schemas.openxmlformats.org/wordprocessingml/2006/main" xmlns:w14="http://schemas.microsoft.com/office/word/2010/wordml" xmlns:w15="http://schemas.microsoft.com/office/word/2012/wordml" xmlns:w16cex="http://schemas.microsoft.com/office/word/2018/wordml/cex" xmlns:w16cid="http://schemas.microsoft.com/office/word/2016/wordml/cid" xmlns:w16="http://schemas.microsoft.com/office/word/2018/wordml" xmlns:w16sdtdh="http://schemas.microsoft.com/office/word/2020/wordml/sdtdatahash" xmlns:w16se="http://schemas.microsoft.com/office/word/2015/wordml/symex" xmlns:wpg="http://schemas.microsoft.com/office/word/2010/wordprocessingGroup" xmlns:wpi="http://schemas.microsoft.com/office/word/2010/wordprocessingInk" xmlns:wne="http://schemas.microsoft.com/office/word/2006/wordml" xmlns:wps="http://schemas.microsoft.com/office/word/2010/wordprocessingShape" mc:Ignorable="w14 w15 w16se w16cid w16 w16cex w16sdtdh wp14">
   <w:abstractNum w:abstractNumId="0" w15:restartNumberingAfterBreak="0">
     <w:nsid w:val="22F829B9"/>
     <w:multiLevelType w:val="hybridMultilevel"/>
@@ -578,7 +760,7 @@
         <w:ind w:left="720" w:hanging="360"/>
       </w:pPr>
       <w:rPr>
-        <w:rFonts w:hint="default" w:ascii="Symbol" w:hAnsi="Symbol"/>
+        <w:rFonts w:ascii="Symbol" w:hAnsi="Symbol" w:hint="default"/>
       </w:rPr>
     </w:lvl>
     <w:lvl w:ilvl="1" w:tplc="04090003" w:tentative="1">
@@ -590,7 +772,7 @@
         <w:ind w:left="1440" w:hanging="360"/>
       </w:pPr>
       <w:rPr>
-        <w:rFonts w:hint="default" w:ascii="Courier New" w:hAnsi="Courier New" w:cs="Courier New"/>
+        <w:rFonts w:ascii="Courier New" w:hAnsi="Courier New" w:cs="Courier New" w:hint="default"/>
       </w:rPr>
     </w:lvl>
     <w:lvl w:ilvl="2" w:tplc="04090005" w:tentative="1">
@@ -602,7 +784,7 @@
         <w:ind w:left="2160" w:hanging="360"/>
       </w:pPr>
       <w:rPr>
-        <w:rFonts w:hint="default" w:ascii="Wingdings" w:hAnsi="Wingdings"/>
+        <w:rFonts w:ascii="Wingdings" w:hAnsi="Wingdings" w:hint="default"/>
       </w:rPr>
     </w:lvl>
     <w:lvl w:ilvl="3" w:tplc="04090001" w:tentative="1">
@@ -614,7 +796,7 @@
         <w:ind w:left="2880" w:hanging="360"/>
       </w:pPr>
       <w:rPr>
-        <w:rFonts w:hint="default" w:ascii="Symbol" w:hAnsi="Symbol"/>
+        <w:rFonts w:ascii="Symbol" w:hAnsi="Symbol" w:hint="default"/>
       </w:rPr>
     </w:lvl>
     <w:lvl w:ilvl="4" w:tplc="04090003" w:tentative="1">
@@ -626,7 +808,7 @@
         <w:ind w:left="3600" w:hanging="360"/>
       </w:pPr>
       <w:rPr>
-        <w:rFonts w:hint="default" w:ascii="Courier New" w:hAnsi="Courier New" w:cs="Courier New"/>
+        <w:rFonts w:ascii="Courier New" w:hAnsi="Courier New" w:cs="Courier New" w:hint="default"/>
       </w:rPr>
     </w:lvl>
     <w:lvl w:ilvl="5" w:tplc="04090005" w:tentative="1">
@@ -638,7 +820,7 @@
         <w:ind w:left="4320" w:hanging="360"/>
       </w:pPr>
       <w:rPr>
-        <w:rFonts w:hint="default" w:ascii="Wingdings" w:hAnsi="Wingdings"/>
+        <w:rFonts w:ascii="Wingdings" w:hAnsi="Wingdings" w:hint="default"/>
       </w:rPr>
     </w:lvl>
     <w:lvl w:ilvl="6" w:tplc="04090001" w:tentative="1">
@@ -650,7 +832,7 @@
         <w:ind w:left="5040" w:hanging="360"/>
       </w:pPr>
       <w:rPr>
-        <w:rFonts w:hint="default" w:ascii="Symbol" w:hAnsi="Symbol"/>
+        <w:rFonts w:ascii="Symbol" w:hAnsi="Symbol" w:hint="default"/>
       </w:rPr>
     </w:lvl>
     <w:lvl w:ilvl="7" w:tplc="04090003" w:tentative="1">
@@ -662,7 +844,7 @@
         <w:ind w:left="5760" w:hanging="360"/>
       </w:pPr>
       <w:rPr>
-        <w:rFonts w:hint="default" w:ascii="Courier New" w:hAnsi="Courier New" w:cs="Courier New"/>
+        <w:rFonts w:ascii="Courier New" w:hAnsi="Courier New" w:cs="Courier New" w:hint="default"/>
       </w:rPr>
     </w:lvl>
     <w:lvl w:ilvl="8" w:tplc="04090005" w:tentative="1">
@@ -674,28 +856,28 @@
         <w:ind w:left="6480" w:hanging="360"/>
       </w:pPr>
       <w:rPr>
-        <w:rFonts w:hint="default" w:ascii="Wingdings" w:hAnsi="Wingdings"/>
+        <w:rFonts w:ascii="Wingdings" w:hAnsi="Wingdings" w:hint="default"/>
       </w:rPr>
     </w:lvl>
   </w:abstractNum>
-  <w:num w:numId="1">
+  <w:num w:numId="1" w16cid:durableId="1075710014">
     <w:abstractNumId w:val="0"/>
   </w:num>
-  <w:num w:numId="2">
+  <w:num w:numId="2" w16cid:durableId="1486824703">
     <w:abstractNumId w:val="1"/>
   </w:num>
-  <w:num w:numId="3">
+  <w:num w:numId="3" w16cid:durableId="1099988035">
     <w:abstractNumId w:val="2"/>
   </w:num>
 </w:numbering>
 </file>
 
 <file path=word/styles.xml><?xml version="1.0" encoding="utf-8"?>
-<w:styles xmlns:mc="http://schemas.openxmlformats.org/markup-compatibility/2006" xmlns:r="http://schemas.openxmlformats.org/officeDocument/2006/relationships" xmlns:w="http://schemas.openxmlformats.org/wordprocessingml/2006/main" xmlns:w14="http://schemas.microsoft.com/office/word/2010/wordml" xmlns:w15="http://schemas.microsoft.com/office/word/2012/wordml" xmlns:w16cex="http://schemas.microsoft.com/office/word/2018/wordml/cex" xmlns:w16cid="http://schemas.microsoft.com/office/word/2016/wordml/cid" xmlns:w16="http://schemas.microsoft.com/office/word/2018/wordml" xmlns:w16se="http://schemas.microsoft.com/office/word/2015/wordml/symex" mc:Ignorable="w14 w15 w16se w16cid w16 w16cex">
+<w:styles xmlns:mc="http://schemas.openxmlformats.org/markup-compatibility/2006" xmlns:r="http://schemas.openxmlformats.org/officeDocument/2006/relationships" xmlns:w="http://schemas.openxmlformats.org/wordprocessingml/2006/main" xmlns:w14="http://schemas.microsoft.com/office/word/2010/wordml" xmlns:w15="http://schemas.microsoft.com/office/word/2012/wordml" xmlns:w16cex="http://schemas.microsoft.com/office/word/2018/wordml/cex" xmlns:w16cid="http://schemas.microsoft.com/office/word/2016/wordml/cid" xmlns:w16="http://schemas.microsoft.com/office/word/2018/wordml" xmlns:w16sdtdh="http://schemas.microsoft.com/office/word/2020/wordml/sdtdatahash" xmlns:w16se="http://schemas.microsoft.com/office/word/2015/wordml/symex" mc:Ignorable="w14 w15 w16se w16cid w16 w16cex w16sdtdh">
   <w:docDefaults>
     <w:rPrDefault>
       <w:rPr>
-        <w:rFonts w:asciiTheme="minorHAnsi" w:hAnsiTheme="minorHAnsi" w:eastAsiaTheme="minorHAnsi" w:cstheme="minorBidi"/>
+        <w:rFonts w:asciiTheme="minorHAnsi" w:eastAsiaTheme="minorHAnsi" w:hAnsiTheme="minorHAnsi" w:cstheme="minorBidi"/>
         <w:sz w:val="22"/>
         <w:szCs w:val="22"/>
         <w:lang w:val="en-US" w:eastAsia="en-US" w:bidi="ar-SA"/>
@@ -710,14 +892,14 @@
   <w:latentStyles w:defLockedState="0" w:defUIPriority="99" w:defSemiHidden="0" w:defUnhideWhenUsed="0" w:defQFormat="0" w:count="376">
     <w:lsdException w:name="Normal" w:uiPriority="0" w:qFormat="1"/>
     <w:lsdException w:name="heading 1" w:uiPriority="9" w:qFormat="1"/>
-    <w:lsdException w:name="heading 2" w:uiPriority="9" w:semiHidden="1" w:unhideWhenUsed="1" w:qFormat="1"/>
-    <w:lsdException w:name="heading 3" w:uiPriority="9" w:semiHidden="1" w:unhideWhenUsed="1" w:qFormat="1"/>
-    <w:lsdException w:name="heading 4" w:uiPriority="9" w:semiHidden="1" w:unhideWhenUsed="1" w:qFormat="1"/>
-    <w:lsdException w:name="heading 5" w:uiPriority="9" w:semiHidden="1" w:unhideWhenUsed="1" w:qFormat="1"/>
-    <w:lsdException w:name="heading 6" w:uiPriority="9" w:semiHidden="1" w:unhideWhenUsed="1" w:qFormat="1"/>
-    <w:lsdException w:name="heading 7" w:uiPriority="9" w:semiHidden="1" w:unhideWhenUsed="1" w:qFormat="1"/>
-    <w:lsdException w:name="heading 8" w:uiPriority="9" w:semiHidden="1" w:unhideWhenUsed="1" w:qFormat="1"/>
-    <w:lsdException w:name="heading 9" w:uiPriority="9" w:semiHidden="1" w:unhideWhenUsed="1" w:qFormat="1"/>
+    <w:lsdException w:name="heading 2" w:semiHidden="1" w:uiPriority="9" w:unhideWhenUsed="1" w:qFormat="1"/>
+    <w:lsdException w:name="heading 3" w:semiHidden="1" w:uiPriority="9" w:unhideWhenUsed="1" w:qFormat="1"/>
+    <w:lsdException w:name="heading 4" w:semiHidden="1" w:uiPriority="9" w:unhideWhenUsed="1" w:qFormat="1"/>
+    <w:lsdException w:name="heading 5" w:semiHidden="1" w:uiPriority="9" w:unhideWhenUsed="1" w:qFormat="1"/>
+    <w:lsdException w:name="heading 6" w:semiHidden="1" w:uiPriority="9" w:unhideWhenUsed="1" w:qFormat="1"/>
+    <w:lsdException w:name="heading 7" w:semiHidden="1" w:uiPriority="9" w:unhideWhenUsed="1" w:qFormat="1"/>
+    <w:lsdException w:name="heading 8" w:semiHidden="1" w:uiPriority="9" w:unhideWhenUsed="1" w:qFormat="1"/>
+    <w:lsdException w:name="heading 9" w:semiHidden="1" w:uiPriority="9" w:unhideWhenUsed="1" w:qFormat="1"/>
     <w:lsdException w:name="index 1" w:semiHidden="1" w:unhideWhenUsed="1"/>
     <w:lsdException w:name="index 2" w:semiHidden="1" w:unhideWhenUsed="1"/>
     <w:lsdException w:name="index 3" w:semiHidden="1" w:unhideWhenUsed="1"/>
@@ -727,22 +909,22 @@
     <w:lsdException w:name="index 7" w:semiHidden="1" w:unhideWhenUsed="1"/>
     <w:lsdException w:name="index 8" w:semiHidden="1" w:unhideWhenUsed="1"/>
     <w:lsdException w:name="index 9" w:semiHidden="1" w:unhideWhenUsed="1"/>
-    <w:lsdException w:name="toc 1" w:uiPriority="39" w:semiHidden="1" w:unhideWhenUsed="1"/>
-    <w:lsdException w:name="toc 2" w:uiPriority="39" w:semiHidden="1" w:unhideWhenUsed="1"/>
-    <w:lsdException w:name="toc 3" w:uiPriority="39" w:semiHidden="1" w:unhideWhenUsed="1"/>
-    <w:lsdException w:name="toc 4" w:uiPriority="39" w:semiHidden="1" w:unhideWhenUsed="1"/>
-    <w:lsdException w:name="toc 5" w:uiPriority="39" w:semiHidden="1" w:unhideWhenUsed="1"/>
-    <w:lsdException w:name="toc 6" w:uiPriority="39" w:semiHidden="1" w:unhideWhenUsed="1"/>
-    <w:lsdException w:name="toc 7" w:uiPriority="39" w:semiHidden="1" w:unhideWhenUsed="1"/>
-    <w:lsdException w:name="toc 8" w:uiPriority="39" w:semiHidden="1" w:unhideWhenUsed="1"/>
-    <w:lsdException w:name="toc 9" w:uiPriority="39" w:semiHidden="1" w:unhideWhenUsed="1"/>
+    <w:lsdException w:name="toc 1" w:semiHidden="1" w:uiPriority="39" w:unhideWhenUsed="1"/>
+    <w:lsdException w:name="toc 2" w:semiHidden="1" w:uiPriority="39" w:unhideWhenUsed="1"/>
+    <w:lsdException w:name="toc 3" w:semiHidden="1" w:uiPriority="39" w:unhideWhenUsed="1"/>
+    <w:lsdException w:name="toc 4" w:semiHidden="1" w:uiPriority="39" w:unhideWhenUsed="1"/>
+    <w:lsdException w:name="toc 5" w:semiHidden="1" w:uiPriority="39" w:unhideWhenUsed="1"/>
+    <w:lsdException w:name="toc 6" w:semiHidden="1" w:uiPriority="39" w:unhideWhenUsed="1"/>
+    <w:lsdException w:name="toc 7" w:semiHidden="1" w:uiPriority="39" w:unhideWhenUsed="1"/>
+    <w:lsdException w:name="toc 8" w:semiHidden="1" w:uiPriority="39" w:unhideWhenUsed="1"/>
+    <w:lsdException w:name="toc 9" w:semiHidden="1" w:uiPriority="39" w:unhideWhenUsed="1"/>
     <w:lsdException w:name="Normal Indent" w:semiHidden="1" w:unhideWhenUsed="1"/>
     <w:lsdException w:name="footnote text" w:semiHidden="1" w:unhideWhenUsed="1"/>
     <w:lsdException w:name="annotation text" w:semiHidden="1" w:unhideWhenUsed="1"/>
     <w:lsdException w:name="header" w:semiHidden="1" w:unhideWhenUsed="1"/>
     <w:lsdException w:name="footer" w:semiHidden="1" w:unhideWhenUsed="1"/>
     <w:lsdException w:name="index heading" w:semiHidden="1" w:unhideWhenUsed="1"/>
-    <w:lsdException w:name="caption" w:uiPriority="35" w:semiHidden="1" w:unhideWhenUsed="1" w:qFormat="1"/>
+    <w:lsdException w:name="caption" w:semiHidden="1" w:uiPriority="35" w:unhideWhenUsed="1" w:qFormat="1"/>
     <w:lsdException w:name="table of figures" w:semiHidden="1" w:unhideWhenUsed="1"/>
     <w:lsdException w:name="envelope address" w:semiHidden="1" w:unhideWhenUsed="1"/>
     <w:lsdException w:name="envelope return" w:semiHidden="1" w:unhideWhenUsed="1"/>
@@ -773,7 +955,7 @@
     <w:lsdException w:name="Title" w:uiPriority="10" w:qFormat="1"/>
     <w:lsdException w:name="Closing" w:semiHidden="1" w:unhideWhenUsed="1"/>
     <w:lsdException w:name="Signature" w:semiHidden="1" w:unhideWhenUsed="1"/>
-    <w:lsdException w:name="Default Paragraph Font" w:uiPriority="1" w:semiHidden="1" w:unhideWhenUsed="1"/>
+    <w:lsdException w:name="Default Paragraph Font" w:semiHidden="1" w:uiPriority="1" w:unhideWhenUsed="1"/>
     <w:lsdException w:name="Body Text" w:semiHidden="1" w:unhideWhenUsed="1"/>
     <w:lsdException w:name="Body Text Indent" w:semiHidden="1" w:unhideWhenUsed="1"/>
     <w:lsdException w:name="List Continue" w:semiHidden="1" w:unhideWhenUsed="1"/>
@@ -973,8 +1155,8 @@
     <w:lsdException w:name="Subtle Reference" w:uiPriority="31" w:qFormat="1"/>
     <w:lsdException w:name="Intense Reference" w:uiPriority="32" w:qFormat="1"/>
     <w:lsdException w:name="Book Title" w:uiPriority="33" w:qFormat="1"/>
-    <w:lsdException w:name="Bibliography" w:uiPriority="37" w:semiHidden="1" w:unhideWhenUsed="1"/>
-    <w:lsdException w:name="TOC Heading" w:uiPriority="39" w:semiHidden="1" w:unhideWhenUsed="1" w:qFormat="1"/>
+    <w:lsdException w:name="Bibliography" w:semiHidden="1" w:uiPriority="37" w:unhideWhenUsed="1"/>
+    <w:lsdException w:name="TOC Heading" w:semiHidden="1" w:uiPriority="39" w:unhideWhenUsed="1" w:qFormat="1"/>
     <w:lsdException w:name="Plain Table 1" w:uiPriority="41"/>
     <w:lsdException w:name="Plain Table 2" w:uiPriority="42"/>
     <w:lsdException w:name="Plain Table 3" w:uiPriority="43"/>
@@ -1085,17 +1267,17 @@
     <w:lsdException w:name="Unresolved Mention" w:semiHidden="1" w:unhideWhenUsed="1"/>
     <w:lsdException w:name="Smart Link" w:semiHidden="1" w:unhideWhenUsed="1"/>
   </w:latentStyles>
-  <w:style w:type="paragraph" w:styleId="Normal" w:default="1">
+  <w:style w:type="paragraph" w:default="1" w:styleId="Normal">
     <w:name w:val="Normal"/>
     <w:qFormat/>
   </w:style>
-  <w:style w:type="character" w:styleId="DefaultParagraphFont" w:default="1">
+  <w:style w:type="character" w:default="1" w:styleId="DefaultParagraphFont">
     <w:name w:val="Default Paragraph Font"/>
     <w:uiPriority w:val="1"/>
     <w:semiHidden/>
     <w:unhideWhenUsed/>
   </w:style>
-  <w:style w:type="table" w:styleId="TableNormal" w:default="1">
+  <w:style w:type="table" w:default="1" w:styleId="TableNormal">
     <w:name w:val="Normal Table"/>
     <w:uiPriority w:val="99"/>
     <w:semiHidden/>
@@ -1110,13 +1292,13 @@
       </w:tblCellMar>
     </w:tblPr>
   </w:style>
-  <w:style w:type="numbering" w:styleId="NoList" w:default="1">
+  <w:style w:type="numbering" w:default="1" w:styleId="NoList">
     <w:name w:val="No List"/>
     <w:uiPriority w:val="99"/>
     <w:semiHidden/>
     <w:unhideWhenUsed/>
   </w:style>
-  <w:style w:type="paragraph" w:styleId="Default" w:customStyle="1">
+  <w:style w:type="paragraph" w:customStyle="1" w:styleId="Default">
     <w:name w:val="Default"/>
     <w:rsid w:val="00AE5B30"/>
     <w:pPr>

</xml_diff>